<commit_message>
Omzetting van Word naar Markdown via word2markdown
</commit_message>
<xml_diff>
--- a/waBEVRP/word/20140116 STRI wa beveiligingseisen.docx
+++ b/waBEVRP/word/20140116 STRI wa beveiligingseisen.docx
@@ -1,6 +1,6 @@
 
 <file path=word/document.xml><?xml version="1.0" encoding="utf-8"?>
-<w:document xmlns:wpc="http://schemas.microsoft.com/office/word/2010/wordprocessingCanvas" xmlns:cx="http://schemas.microsoft.com/office/drawing/2014/chartex" xmlns:cx1="http://schemas.microsoft.com/office/drawing/2015/9/8/chartex" xmlns:cx2="http://schemas.microsoft.com/office/drawing/2015/10/21/chartex" xmlns:cx3="http://schemas.microsoft.com/office/drawing/2016/5/9/chartex" xmlns:cx4="http://schemas.microsoft.com/office/drawing/2016/5/10/chartex" xmlns:cx5="http://schemas.microsoft.com/office/drawing/2016/5/11/chartex" xmlns:cx6="http://schemas.microsoft.com/office/drawing/2016/5/12/chartex" xmlns:cx7="http://schemas.microsoft.com/office/drawing/2016/5/13/chartex" xmlns:cx8="http://schemas.microsoft.com/office/drawing/2016/5/14/chartex" xmlns:mc="http://schemas.openxmlformats.org/markup-compatibility/2006" xmlns:aink="http://schemas.microsoft.com/office/drawing/2016/ink" xmlns:am3d="http://schemas.microsoft.com/office/drawing/2017/model3d" xmlns:o="urn:schemas-microsoft-com:office:office" xmlns:r="http://schemas.openxmlformats.org/officeDocument/2006/relationships" xmlns:m="http://schemas.openxmlformats.org/officeDocument/2006/math" xmlns:v="urn:schemas-microsoft-com:vml" xmlns:wp14="http://schemas.microsoft.com/office/word/2010/wordprocessingDrawing" xmlns:wp="http://schemas.openxmlformats.org/drawingml/2006/wordprocessingDrawing" xmlns:w10="urn:schemas-microsoft-com:office:word" xmlns:w="http://schemas.openxmlformats.org/wordprocessingml/2006/main" xmlns:w14="http://schemas.microsoft.com/office/word/2010/wordml" xmlns:w15="http://schemas.microsoft.com/office/word/2012/wordml" xmlns:w16cex="http://schemas.microsoft.com/office/word/2018/wordml/cex" xmlns:w16cid="http://schemas.microsoft.com/office/word/2016/wordml/cid" xmlns:w16="http://schemas.microsoft.com/office/word/2018/wordml" xmlns:w16sdtdh="http://schemas.microsoft.com/office/word/2020/wordml/sdtdatahash" xmlns:w16se="http://schemas.microsoft.com/office/word/2015/wordml/symex" xmlns:wpg="http://schemas.microsoft.com/office/word/2010/wordprocessingGroup" xmlns:wpi="http://schemas.microsoft.com/office/word/2010/wordprocessingInk" xmlns:wne="http://schemas.microsoft.com/office/word/2006/wordml" xmlns:wps="http://schemas.microsoft.com/office/word/2010/wordprocessingShape" mc:Ignorable="w14 w15 w16se w16cid w16 w16cex w16sdtdh wp14">
+<w:document xmlns:wpc="http://schemas.microsoft.com/office/word/2010/wordprocessingCanvas" xmlns:cx="http://schemas.microsoft.com/office/drawing/2014/chartex" xmlns:cx1="http://schemas.microsoft.com/office/drawing/2015/9/8/chartex" xmlns:cx2="http://schemas.microsoft.com/office/drawing/2015/10/21/chartex" xmlns:cx3="http://schemas.microsoft.com/office/drawing/2016/5/9/chartex" xmlns:cx4="http://schemas.microsoft.com/office/drawing/2016/5/10/chartex" xmlns:cx5="http://schemas.microsoft.com/office/drawing/2016/5/11/chartex" xmlns:cx6="http://schemas.microsoft.com/office/drawing/2016/5/12/chartex" xmlns:cx7="http://schemas.microsoft.com/office/drawing/2016/5/13/chartex" xmlns:cx8="http://schemas.microsoft.com/office/drawing/2016/5/14/chartex" xmlns:mc="http://schemas.openxmlformats.org/markup-compatibility/2006" xmlns:aink="http://schemas.microsoft.com/office/drawing/2016/ink" xmlns:am3d="http://schemas.microsoft.com/office/drawing/2017/model3d" xmlns:o="urn:schemas-microsoft-com:office:office" xmlns:oel="http://schemas.microsoft.com/office/2019/extlst" xmlns:r="http://schemas.openxmlformats.org/officeDocument/2006/relationships" xmlns:m="http://schemas.openxmlformats.org/officeDocument/2006/math" xmlns:v="urn:schemas-microsoft-com:vml" xmlns:wp14="http://schemas.microsoft.com/office/word/2010/wordprocessingDrawing" xmlns:wp="http://schemas.openxmlformats.org/drawingml/2006/wordprocessingDrawing" xmlns:w10="urn:schemas-microsoft-com:office:word" xmlns:w="http://schemas.openxmlformats.org/wordprocessingml/2006/main" xmlns:w14="http://schemas.microsoft.com/office/word/2010/wordml" xmlns:w15="http://schemas.microsoft.com/office/word/2012/wordml" xmlns:w16cex="http://schemas.microsoft.com/office/word/2018/wordml/cex" xmlns:w16cid="http://schemas.microsoft.com/office/word/2016/wordml/cid" xmlns:w16="http://schemas.microsoft.com/office/word/2018/wordml" xmlns:w16sdtdh="http://schemas.microsoft.com/office/word/2020/wordml/sdtdatahash" xmlns:w16se="http://schemas.microsoft.com/office/word/2015/wordml/symex" xmlns:wpg="http://schemas.microsoft.com/office/word/2010/wordprocessingGroup" xmlns:wpi="http://schemas.microsoft.com/office/word/2010/wordprocessingInk" xmlns:wne="http://schemas.microsoft.com/office/word/2006/wordml" xmlns:wps="http://schemas.microsoft.com/office/word/2010/wordprocessingShape" mc:Ignorable="w14 w15 w16se w16cid w16 w16cex w16sdtdh wp14">
   <w:body>
     <w:p>
       <w:pPr>
@@ -299,8 +299,7 @@
     </w:p>
     <w:p>
       <w:pPr>
-        <w:pStyle w:val="Heading11"/>
-        <w:jc w:val="both"/>
+        <w:pStyle w:val="Kop1"/>
       </w:pPr>
       <w:r>
         <w:t>Aanleiding</w:t>
@@ -353,8 +352,7 @@
     </w:p>
     <w:p>
       <w:pPr>
-        <w:pStyle w:val="Heading11"/>
-        <w:jc w:val="both"/>
+        <w:pStyle w:val="Kop1"/>
       </w:pPr>
       <w:r>
         <w:t>Business case</w:t>
@@ -424,8 +422,7 @@
     </w:p>
     <w:p>
       <w:pPr>
-        <w:pStyle w:val="Heading11"/>
-        <w:jc w:val="both"/>
+        <w:pStyle w:val="Kop1"/>
       </w:pPr>
       <w:r>
         <w:t xml:space="preserve">Werkafspraak tot inwerkingtreden wijziging RO Standaarden </w:t>
@@ -492,8 +489,7 @@
     </w:p>
     <w:p>
       <w:pPr>
-        <w:pStyle w:val="Heading11"/>
-        <w:jc w:val="both"/>
+        <w:pStyle w:val="Kop1"/>
       </w:pPr>
       <w:r>
         <w:t xml:space="preserve">Impact werkafspraak </w:t>
@@ -609,6 +605,7 @@
               <w:jc w:val="both"/>
             </w:pPr>
             <w:r>
+              <w:lastRenderedPageBreak/>
               <w:t>RO-Online</w:t>
             </w:r>
           </w:p>
@@ -653,11 +650,7 @@
               <w:jc w:val="both"/>
             </w:pPr>
             <w:r>
-              <w:t xml:space="preserve">Voor de vijf gemeenten is de impact dat zij al hun plannen opnieuw moeten waarmerken en publiceren. Voor overige bronhouders van ruimtelijke plannen is er </w:t>
-            </w:r>
-            <w:r>
-              <w:lastRenderedPageBreak/>
-              <w:t xml:space="preserve">geen impact. </w:t>
+              <w:t xml:space="preserve">Voor de vijf gemeenten is de impact dat zij al hun plannen opnieuw moeten waarmerken en publiceren. Voor overige bronhouders van ruimtelijke plannen is er geen impact. </w:t>
             </w:r>
           </w:p>
         </w:tc>
@@ -673,7 +666,6 @@
               <w:jc w:val="both"/>
             </w:pPr>
             <w:r>
-              <w:lastRenderedPageBreak/>
               <w:t>Afnemers software</w:t>
             </w:r>
           </w:p>
@@ -701,8 +693,7 @@
     </w:p>
     <w:p>
       <w:pPr>
-        <w:pStyle w:val="Heading11"/>
-        <w:jc w:val="both"/>
+        <w:pStyle w:val="Kop1"/>
       </w:pPr>
       <w:r>
         <w:t xml:space="preserve">Wijzigingsvoorstel </w:t>
@@ -757,12 +748,12 @@
       </w:pPr>
     </w:p>
     <w:sectPr>
-      <w:headerReference w:type="even" r:id="rId8"/>
-      <w:headerReference w:type="default" r:id="rId9"/>
-      <w:footerReference w:type="even" r:id="rId10"/>
-      <w:footerReference w:type="default" r:id="rId11"/>
-      <w:headerReference w:type="first" r:id="rId12"/>
-      <w:footerReference w:type="first" r:id="rId13"/>
+      <w:headerReference w:type="even" r:id="rId11"/>
+      <w:headerReference w:type="default" r:id="rId12"/>
+      <w:footerReference w:type="even" r:id="rId13"/>
+      <w:footerReference w:type="default" r:id="rId14"/>
+      <w:headerReference w:type="first" r:id="rId15"/>
+      <w:footerReference w:type="first" r:id="rId16"/>
       <w:pgSz w:w="11906" w:h="16838"/>
       <w:pgMar w:top="2569" w:right="1418" w:bottom="1418" w:left="1418" w:header="0" w:footer="380" w:gutter="0"/>
       <w:cols w:space="708"/>
@@ -774,7 +765,7 @@
 </file>
 
 <file path=word/endnotes.xml><?xml version="1.0" encoding="utf-8"?>
-<w:endnotes xmlns:wpc="http://schemas.microsoft.com/office/word/2010/wordprocessingCanvas" xmlns:cx="http://schemas.microsoft.com/office/drawing/2014/chartex" xmlns:cx1="http://schemas.microsoft.com/office/drawing/2015/9/8/chartex" xmlns:cx2="http://schemas.microsoft.com/office/drawing/2015/10/21/chartex" xmlns:cx3="http://schemas.microsoft.com/office/drawing/2016/5/9/chartex" xmlns:cx4="http://schemas.microsoft.com/office/drawing/2016/5/10/chartex" xmlns:cx5="http://schemas.microsoft.com/office/drawing/2016/5/11/chartex" xmlns:cx6="http://schemas.microsoft.com/office/drawing/2016/5/12/chartex" xmlns:cx7="http://schemas.microsoft.com/office/drawing/2016/5/13/chartex" xmlns:cx8="http://schemas.microsoft.com/office/drawing/2016/5/14/chartex" xmlns:mc="http://schemas.openxmlformats.org/markup-compatibility/2006" xmlns:aink="http://schemas.microsoft.com/office/drawing/2016/ink" xmlns:am3d="http://schemas.microsoft.com/office/drawing/2017/model3d" xmlns:o="urn:schemas-microsoft-com:office:office" xmlns:r="http://schemas.openxmlformats.org/officeDocument/2006/relationships" xmlns:m="http://schemas.openxmlformats.org/officeDocument/2006/math" xmlns:v="urn:schemas-microsoft-com:vml" xmlns:wp14="http://schemas.microsoft.com/office/word/2010/wordprocessingDrawing" xmlns:wp="http://schemas.openxmlformats.org/drawingml/2006/wordprocessingDrawing" xmlns:w10="urn:schemas-microsoft-com:office:word" xmlns:w="http://schemas.openxmlformats.org/wordprocessingml/2006/main" xmlns:w14="http://schemas.microsoft.com/office/word/2010/wordml" xmlns:w15="http://schemas.microsoft.com/office/word/2012/wordml" xmlns:w16cex="http://schemas.microsoft.com/office/word/2018/wordml/cex" xmlns:w16cid="http://schemas.microsoft.com/office/word/2016/wordml/cid" xmlns:w16="http://schemas.microsoft.com/office/word/2018/wordml" xmlns:w16sdtdh="http://schemas.microsoft.com/office/word/2020/wordml/sdtdatahash" xmlns:w16se="http://schemas.microsoft.com/office/word/2015/wordml/symex" xmlns:wpg="http://schemas.microsoft.com/office/word/2010/wordprocessingGroup" xmlns:wpi="http://schemas.microsoft.com/office/word/2010/wordprocessingInk" xmlns:wne="http://schemas.microsoft.com/office/word/2006/wordml" xmlns:wps="http://schemas.microsoft.com/office/word/2010/wordprocessingShape" mc:Ignorable="w14 w15 w16se w16cid w16 w16cex w16sdtdh wp14">
+<w:endnotes xmlns:wpc="http://schemas.microsoft.com/office/word/2010/wordprocessingCanvas" xmlns:cx="http://schemas.microsoft.com/office/drawing/2014/chartex" xmlns:cx1="http://schemas.microsoft.com/office/drawing/2015/9/8/chartex" xmlns:cx2="http://schemas.microsoft.com/office/drawing/2015/10/21/chartex" xmlns:cx3="http://schemas.microsoft.com/office/drawing/2016/5/9/chartex" xmlns:cx4="http://schemas.microsoft.com/office/drawing/2016/5/10/chartex" xmlns:cx5="http://schemas.microsoft.com/office/drawing/2016/5/11/chartex" xmlns:cx6="http://schemas.microsoft.com/office/drawing/2016/5/12/chartex" xmlns:cx7="http://schemas.microsoft.com/office/drawing/2016/5/13/chartex" xmlns:cx8="http://schemas.microsoft.com/office/drawing/2016/5/14/chartex" xmlns:mc="http://schemas.openxmlformats.org/markup-compatibility/2006" xmlns:aink="http://schemas.microsoft.com/office/drawing/2016/ink" xmlns:am3d="http://schemas.microsoft.com/office/drawing/2017/model3d" xmlns:o="urn:schemas-microsoft-com:office:office" xmlns:oel="http://schemas.microsoft.com/office/2019/extlst" xmlns:r="http://schemas.openxmlformats.org/officeDocument/2006/relationships" xmlns:m="http://schemas.openxmlformats.org/officeDocument/2006/math" xmlns:v="urn:schemas-microsoft-com:vml" xmlns:wp14="http://schemas.microsoft.com/office/word/2010/wordprocessingDrawing" xmlns:wp="http://schemas.openxmlformats.org/drawingml/2006/wordprocessingDrawing" xmlns:w10="urn:schemas-microsoft-com:office:word" xmlns:w="http://schemas.openxmlformats.org/wordprocessingml/2006/main" xmlns:w14="http://schemas.microsoft.com/office/word/2010/wordml" xmlns:w15="http://schemas.microsoft.com/office/word/2012/wordml" xmlns:w16cex="http://schemas.microsoft.com/office/word/2018/wordml/cex" xmlns:w16cid="http://schemas.microsoft.com/office/word/2016/wordml/cid" xmlns:w16="http://schemas.microsoft.com/office/word/2018/wordml" xmlns:w16sdtdh="http://schemas.microsoft.com/office/word/2020/wordml/sdtdatahash" xmlns:w16se="http://schemas.microsoft.com/office/word/2015/wordml/symex" xmlns:wpg="http://schemas.microsoft.com/office/word/2010/wordprocessingGroup" xmlns:wpi="http://schemas.microsoft.com/office/word/2010/wordprocessingInk" xmlns:wne="http://schemas.microsoft.com/office/word/2006/wordml" xmlns:wps="http://schemas.microsoft.com/office/word/2010/wordprocessingShape" mc:Ignorable="w14 w15 w16se w16cid w16 w16cex w16sdtdh wp14">
   <w:endnote w:type="separator" w:id="-1">
     <w:p>
       <w:pPr>
@@ -799,7 +790,7 @@
 </file>
 
 <file path=word/footer1.xml><?xml version="1.0" encoding="utf-8"?>
-<w:ftr xmlns:wpc="http://schemas.microsoft.com/office/word/2010/wordprocessingCanvas" xmlns:cx="http://schemas.microsoft.com/office/drawing/2014/chartex" xmlns:cx1="http://schemas.microsoft.com/office/drawing/2015/9/8/chartex" xmlns:cx2="http://schemas.microsoft.com/office/drawing/2015/10/21/chartex" xmlns:cx3="http://schemas.microsoft.com/office/drawing/2016/5/9/chartex" xmlns:cx4="http://schemas.microsoft.com/office/drawing/2016/5/10/chartex" xmlns:cx5="http://schemas.microsoft.com/office/drawing/2016/5/11/chartex" xmlns:cx6="http://schemas.microsoft.com/office/drawing/2016/5/12/chartex" xmlns:cx7="http://schemas.microsoft.com/office/drawing/2016/5/13/chartex" xmlns:cx8="http://schemas.microsoft.com/office/drawing/2016/5/14/chartex" xmlns:mc="http://schemas.openxmlformats.org/markup-compatibility/2006" xmlns:aink="http://schemas.microsoft.com/office/drawing/2016/ink" xmlns:am3d="http://schemas.microsoft.com/office/drawing/2017/model3d" xmlns:o="urn:schemas-microsoft-com:office:office" xmlns:r="http://schemas.openxmlformats.org/officeDocument/2006/relationships" xmlns:m="http://schemas.openxmlformats.org/officeDocument/2006/math" xmlns:v="urn:schemas-microsoft-com:vml" xmlns:wp14="http://schemas.microsoft.com/office/word/2010/wordprocessingDrawing" xmlns:wp="http://schemas.openxmlformats.org/drawingml/2006/wordprocessingDrawing" xmlns:w10="urn:schemas-microsoft-com:office:word" xmlns:w="http://schemas.openxmlformats.org/wordprocessingml/2006/main" xmlns:w14="http://schemas.microsoft.com/office/word/2010/wordml" xmlns:w15="http://schemas.microsoft.com/office/word/2012/wordml" xmlns:w16cex="http://schemas.microsoft.com/office/word/2018/wordml/cex" xmlns:w16cid="http://schemas.microsoft.com/office/word/2016/wordml/cid" xmlns:w16="http://schemas.microsoft.com/office/word/2018/wordml" xmlns:w16sdtdh="http://schemas.microsoft.com/office/word/2020/wordml/sdtdatahash" xmlns:w16se="http://schemas.microsoft.com/office/word/2015/wordml/symex" xmlns:wpg="http://schemas.microsoft.com/office/word/2010/wordprocessingGroup" xmlns:wpi="http://schemas.microsoft.com/office/word/2010/wordprocessingInk" xmlns:wne="http://schemas.microsoft.com/office/word/2006/wordml" xmlns:wps="http://schemas.microsoft.com/office/word/2010/wordprocessingShape" mc:Ignorable="w14 w15 w16se w16cid w16 w16cex w16sdtdh wp14">
+<w:ftr xmlns:wpc="http://schemas.microsoft.com/office/word/2010/wordprocessingCanvas" xmlns:cx="http://schemas.microsoft.com/office/drawing/2014/chartex" xmlns:cx1="http://schemas.microsoft.com/office/drawing/2015/9/8/chartex" xmlns:cx2="http://schemas.microsoft.com/office/drawing/2015/10/21/chartex" xmlns:cx3="http://schemas.microsoft.com/office/drawing/2016/5/9/chartex" xmlns:cx4="http://schemas.microsoft.com/office/drawing/2016/5/10/chartex" xmlns:cx5="http://schemas.microsoft.com/office/drawing/2016/5/11/chartex" xmlns:cx6="http://schemas.microsoft.com/office/drawing/2016/5/12/chartex" xmlns:cx7="http://schemas.microsoft.com/office/drawing/2016/5/13/chartex" xmlns:cx8="http://schemas.microsoft.com/office/drawing/2016/5/14/chartex" xmlns:mc="http://schemas.openxmlformats.org/markup-compatibility/2006" xmlns:aink="http://schemas.microsoft.com/office/drawing/2016/ink" xmlns:am3d="http://schemas.microsoft.com/office/drawing/2017/model3d" xmlns:o="urn:schemas-microsoft-com:office:office" xmlns:oel="http://schemas.microsoft.com/office/2019/extlst" xmlns:r="http://schemas.openxmlformats.org/officeDocument/2006/relationships" xmlns:m="http://schemas.openxmlformats.org/officeDocument/2006/math" xmlns:v="urn:schemas-microsoft-com:vml" xmlns:wp14="http://schemas.microsoft.com/office/word/2010/wordprocessingDrawing" xmlns:wp="http://schemas.openxmlformats.org/drawingml/2006/wordprocessingDrawing" xmlns:w10="urn:schemas-microsoft-com:office:word" xmlns:w="http://schemas.openxmlformats.org/wordprocessingml/2006/main" xmlns:w14="http://schemas.microsoft.com/office/word/2010/wordml" xmlns:w15="http://schemas.microsoft.com/office/word/2012/wordml" xmlns:w16cex="http://schemas.microsoft.com/office/word/2018/wordml/cex" xmlns:w16cid="http://schemas.microsoft.com/office/word/2016/wordml/cid" xmlns:w16="http://schemas.microsoft.com/office/word/2018/wordml" xmlns:w16sdtdh="http://schemas.microsoft.com/office/word/2020/wordml/sdtdatahash" xmlns:w16se="http://schemas.microsoft.com/office/word/2015/wordml/symex" xmlns:wpg="http://schemas.microsoft.com/office/word/2010/wordprocessingGroup" xmlns:wpi="http://schemas.microsoft.com/office/word/2010/wordprocessingInk" xmlns:wne="http://schemas.microsoft.com/office/word/2006/wordml" xmlns:wps="http://schemas.microsoft.com/office/word/2010/wordprocessingShape" mc:Ignorable="w14 w15 w16se w16cid w16 w16cex w16sdtdh wp14">
   <w:p>
     <w:pPr>
       <w:pStyle w:val="Voettekst"/>
@@ -809,7 +800,7 @@
 </file>
 
 <file path=word/footer2.xml><?xml version="1.0" encoding="utf-8"?>
-<w:ftr xmlns:wpc="http://schemas.microsoft.com/office/word/2010/wordprocessingCanvas" xmlns:cx="http://schemas.microsoft.com/office/drawing/2014/chartex" xmlns:cx1="http://schemas.microsoft.com/office/drawing/2015/9/8/chartex" xmlns:cx2="http://schemas.microsoft.com/office/drawing/2015/10/21/chartex" xmlns:cx3="http://schemas.microsoft.com/office/drawing/2016/5/9/chartex" xmlns:cx4="http://schemas.microsoft.com/office/drawing/2016/5/10/chartex" xmlns:cx5="http://schemas.microsoft.com/office/drawing/2016/5/11/chartex" xmlns:cx6="http://schemas.microsoft.com/office/drawing/2016/5/12/chartex" xmlns:cx7="http://schemas.microsoft.com/office/drawing/2016/5/13/chartex" xmlns:cx8="http://schemas.microsoft.com/office/drawing/2016/5/14/chartex" xmlns:mc="http://schemas.openxmlformats.org/markup-compatibility/2006" xmlns:aink="http://schemas.microsoft.com/office/drawing/2016/ink" xmlns:am3d="http://schemas.microsoft.com/office/drawing/2017/model3d" xmlns:o="urn:schemas-microsoft-com:office:office" xmlns:r="http://schemas.openxmlformats.org/officeDocument/2006/relationships" xmlns:m="http://schemas.openxmlformats.org/officeDocument/2006/math" xmlns:v="urn:schemas-microsoft-com:vml" xmlns:wp14="http://schemas.microsoft.com/office/word/2010/wordprocessingDrawing" xmlns:wp="http://schemas.openxmlformats.org/drawingml/2006/wordprocessingDrawing" xmlns:w10="urn:schemas-microsoft-com:office:word" xmlns:w="http://schemas.openxmlformats.org/wordprocessingml/2006/main" xmlns:w14="http://schemas.microsoft.com/office/word/2010/wordml" xmlns:w15="http://schemas.microsoft.com/office/word/2012/wordml" xmlns:w16cex="http://schemas.microsoft.com/office/word/2018/wordml/cex" xmlns:w16cid="http://schemas.microsoft.com/office/word/2016/wordml/cid" xmlns:w16="http://schemas.microsoft.com/office/word/2018/wordml" xmlns:w16sdtdh="http://schemas.microsoft.com/office/word/2020/wordml/sdtdatahash" xmlns:w16se="http://schemas.microsoft.com/office/word/2015/wordml/symex" xmlns:wpg="http://schemas.microsoft.com/office/word/2010/wordprocessingGroup" xmlns:wpi="http://schemas.microsoft.com/office/word/2010/wordprocessingInk" xmlns:wne="http://schemas.microsoft.com/office/word/2006/wordml" xmlns:wps="http://schemas.microsoft.com/office/word/2010/wordprocessingShape" mc:Ignorable="w14 w15 w16se w16cid w16 w16cex w16sdtdh wp14">
+<w:ftr xmlns:wpc="http://schemas.microsoft.com/office/word/2010/wordprocessingCanvas" xmlns:cx="http://schemas.microsoft.com/office/drawing/2014/chartex" xmlns:cx1="http://schemas.microsoft.com/office/drawing/2015/9/8/chartex" xmlns:cx2="http://schemas.microsoft.com/office/drawing/2015/10/21/chartex" xmlns:cx3="http://schemas.microsoft.com/office/drawing/2016/5/9/chartex" xmlns:cx4="http://schemas.microsoft.com/office/drawing/2016/5/10/chartex" xmlns:cx5="http://schemas.microsoft.com/office/drawing/2016/5/11/chartex" xmlns:cx6="http://schemas.microsoft.com/office/drawing/2016/5/12/chartex" xmlns:cx7="http://schemas.microsoft.com/office/drawing/2016/5/13/chartex" xmlns:cx8="http://schemas.microsoft.com/office/drawing/2016/5/14/chartex" xmlns:mc="http://schemas.openxmlformats.org/markup-compatibility/2006" xmlns:aink="http://schemas.microsoft.com/office/drawing/2016/ink" xmlns:am3d="http://schemas.microsoft.com/office/drawing/2017/model3d" xmlns:o="urn:schemas-microsoft-com:office:office" xmlns:oel="http://schemas.microsoft.com/office/2019/extlst" xmlns:r="http://schemas.openxmlformats.org/officeDocument/2006/relationships" xmlns:m="http://schemas.openxmlformats.org/officeDocument/2006/math" xmlns:v="urn:schemas-microsoft-com:vml" xmlns:wp14="http://schemas.microsoft.com/office/word/2010/wordprocessingDrawing" xmlns:wp="http://schemas.openxmlformats.org/drawingml/2006/wordprocessingDrawing" xmlns:w10="urn:schemas-microsoft-com:office:word" xmlns:w="http://schemas.openxmlformats.org/wordprocessingml/2006/main" xmlns:w14="http://schemas.microsoft.com/office/word/2010/wordml" xmlns:w15="http://schemas.microsoft.com/office/word/2012/wordml" xmlns:w16cex="http://schemas.microsoft.com/office/word/2018/wordml/cex" xmlns:w16cid="http://schemas.microsoft.com/office/word/2016/wordml/cid" xmlns:w16="http://schemas.microsoft.com/office/word/2018/wordml" xmlns:w16sdtdh="http://schemas.microsoft.com/office/word/2020/wordml/sdtdatahash" xmlns:w16se="http://schemas.microsoft.com/office/word/2015/wordml/symex" xmlns:wpg="http://schemas.microsoft.com/office/word/2010/wordprocessingGroup" xmlns:wpi="http://schemas.microsoft.com/office/word/2010/wordprocessingInk" xmlns:wne="http://schemas.microsoft.com/office/word/2006/wordml" xmlns:wps="http://schemas.microsoft.com/office/word/2010/wordprocessingShape" mc:Ignorable="w14 w15 w16se w16cid w16 w16cex w16sdtdh wp14">
   <w:p>
     <w:pPr>
       <w:pStyle w:val="Voettekst"/>
@@ -834,7 +825,7 @@
 </file>
 
 <file path=word/footer3.xml><?xml version="1.0" encoding="utf-8"?>
-<w:ftr xmlns:wpc="http://schemas.microsoft.com/office/word/2010/wordprocessingCanvas" xmlns:cx="http://schemas.microsoft.com/office/drawing/2014/chartex" xmlns:cx1="http://schemas.microsoft.com/office/drawing/2015/9/8/chartex" xmlns:cx2="http://schemas.microsoft.com/office/drawing/2015/10/21/chartex" xmlns:cx3="http://schemas.microsoft.com/office/drawing/2016/5/9/chartex" xmlns:cx4="http://schemas.microsoft.com/office/drawing/2016/5/10/chartex" xmlns:cx5="http://schemas.microsoft.com/office/drawing/2016/5/11/chartex" xmlns:cx6="http://schemas.microsoft.com/office/drawing/2016/5/12/chartex" xmlns:cx7="http://schemas.microsoft.com/office/drawing/2016/5/13/chartex" xmlns:cx8="http://schemas.microsoft.com/office/drawing/2016/5/14/chartex" xmlns:mc="http://schemas.openxmlformats.org/markup-compatibility/2006" xmlns:aink="http://schemas.microsoft.com/office/drawing/2016/ink" xmlns:am3d="http://schemas.microsoft.com/office/drawing/2017/model3d" xmlns:o="urn:schemas-microsoft-com:office:office" xmlns:r="http://schemas.openxmlformats.org/officeDocument/2006/relationships" xmlns:m="http://schemas.openxmlformats.org/officeDocument/2006/math" xmlns:v="urn:schemas-microsoft-com:vml" xmlns:wp14="http://schemas.microsoft.com/office/word/2010/wordprocessingDrawing" xmlns:wp="http://schemas.openxmlformats.org/drawingml/2006/wordprocessingDrawing" xmlns:w10="urn:schemas-microsoft-com:office:word" xmlns:w="http://schemas.openxmlformats.org/wordprocessingml/2006/main" xmlns:w14="http://schemas.microsoft.com/office/word/2010/wordml" xmlns:w15="http://schemas.microsoft.com/office/word/2012/wordml" xmlns:w16cex="http://schemas.microsoft.com/office/word/2018/wordml/cex" xmlns:w16cid="http://schemas.microsoft.com/office/word/2016/wordml/cid" xmlns:w16="http://schemas.microsoft.com/office/word/2018/wordml" xmlns:w16sdtdh="http://schemas.microsoft.com/office/word/2020/wordml/sdtdatahash" xmlns:w16se="http://schemas.microsoft.com/office/word/2015/wordml/symex" xmlns:wpg="http://schemas.microsoft.com/office/word/2010/wordprocessingGroup" xmlns:wpi="http://schemas.microsoft.com/office/word/2010/wordprocessingInk" xmlns:wne="http://schemas.microsoft.com/office/word/2006/wordml" xmlns:wps="http://schemas.microsoft.com/office/word/2010/wordprocessingShape" mc:Ignorable="w14 w15 w16se w16cid w16 w16cex w16sdtdh wp14">
+<w:ftr xmlns:wpc="http://schemas.microsoft.com/office/word/2010/wordprocessingCanvas" xmlns:cx="http://schemas.microsoft.com/office/drawing/2014/chartex" xmlns:cx1="http://schemas.microsoft.com/office/drawing/2015/9/8/chartex" xmlns:cx2="http://schemas.microsoft.com/office/drawing/2015/10/21/chartex" xmlns:cx3="http://schemas.microsoft.com/office/drawing/2016/5/9/chartex" xmlns:cx4="http://schemas.microsoft.com/office/drawing/2016/5/10/chartex" xmlns:cx5="http://schemas.microsoft.com/office/drawing/2016/5/11/chartex" xmlns:cx6="http://schemas.microsoft.com/office/drawing/2016/5/12/chartex" xmlns:cx7="http://schemas.microsoft.com/office/drawing/2016/5/13/chartex" xmlns:cx8="http://schemas.microsoft.com/office/drawing/2016/5/14/chartex" xmlns:mc="http://schemas.openxmlformats.org/markup-compatibility/2006" xmlns:aink="http://schemas.microsoft.com/office/drawing/2016/ink" xmlns:am3d="http://schemas.microsoft.com/office/drawing/2017/model3d" xmlns:o="urn:schemas-microsoft-com:office:office" xmlns:oel="http://schemas.microsoft.com/office/2019/extlst" xmlns:r="http://schemas.openxmlformats.org/officeDocument/2006/relationships" xmlns:m="http://schemas.openxmlformats.org/officeDocument/2006/math" xmlns:v="urn:schemas-microsoft-com:vml" xmlns:wp14="http://schemas.microsoft.com/office/word/2010/wordprocessingDrawing" xmlns:wp="http://schemas.openxmlformats.org/drawingml/2006/wordprocessingDrawing" xmlns:w10="urn:schemas-microsoft-com:office:word" xmlns:w="http://schemas.openxmlformats.org/wordprocessingml/2006/main" xmlns:w14="http://schemas.microsoft.com/office/word/2010/wordml" xmlns:w15="http://schemas.microsoft.com/office/word/2012/wordml" xmlns:w16cex="http://schemas.microsoft.com/office/word/2018/wordml/cex" xmlns:w16cid="http://schemas.microsoft.com/office/word/2016/wordml/cid" xmlns:w16="http://schemas.microsoft.com/office/word/2018/wordml" xmlns:w16sdtdh="http://schemas.microsoft.com/office/word/2020/wordml/sdtdatahash" xmlns:w16se="http://schemas.microsoft.com/office/word/2015/wordml/symex" xmlns:wpg="http://schemas.microsoft.com/office/word/2010/wordprocessingGroup" xmlns:wpi="http://schemas.microsoft.com/office/word/2010/wordprocessingInk" xmlns:wne="http://schemas.microsoft.com/office/word/2006/wordml" xmlns:wps="http://schemas.microsoft.com/office/word/2010/wordprocessingShape" mc:Ignorable="w14 w15 w16se w16cid w16 w16cex w16sdtdh wp14">
   <w:tbl>
     <w:tblPr>
       <w:tblW w:w="9000" w:type="dxa"/>
@@ -1010,37 +1001,12 @@
               <w:szCs w:val="12"/>
             </w:rPr>
           </w:pPr>
-          <w:proofErr w:type="spellStart"/>
           <w:r>
             <w:rPr>
               <w:sz w:val="12"/>
               <w:szCs w:val="12"/>
             </w:rPr>
-            <w:t>Barchman</w:t>
-          </w:r>
-          <w:proofErr w:type="spellEnd"/>
-          <w:r>
-            <w:rPr>
-              <w:sz w:val="12"/>
-              <w:szCs w:val="12"/>
-            </w:rPr>
-            <w:t xml:space="preserve"> </w:t>
-          </w:r>
-          <w:proofErr w:type="spellStart"/>
-          <w:r>
-            <w:rPr>
-              <w:sz w:val="12"/>
-              <w:szCs w:val="12"/>
-            </w:rPr>
-            <w:t>Wuytierslaan</w:t>
-          </w:r>
-          <w:proofErr w:type="spellEnd"/>
-          <w:r>
-            <w:rPr>
-              <w:sz w:val="12"/>
-              <w:szCs w:val="12"/>
-            </w:rPr>
-            <w:t xml:space="preserve"> 10</w:t>
+            <w:t>Barchman Wuytierslaan 10</w:t>
           </w:r>
         </w:p>
       </w:tc>
@@ -1171,7 +1137,7 @@
 </file>
 
 <file path=word/footnotes.xml><?xml version="1.0" encoding="utf-8"?>
-<w:footnotes xmlns:wpc="http://schemas.microsoft.com/office/word/2010/wordprocessingCanvas" xmlns:cx="http://schemas.microsoft.com/office/drawing/2014/chartex" xmlns:cx1="http://schemas.microsoft.com/office/drawing/2015/9/8/chartex" xmlns:cx2="http://schemas.microsoft.com/office/drawing/2015/10/21/chartex" xmlns:cx3="http://schemas.microsoft.com/office/drawing/2016/5/9/chartex" xmlns:cx4="http://schemas.microsoft.com/office/drawing/2016/5/10/chartex" xmlns:cx5="http://schemas.microsoft.com/office/drawing/2016/5/11/chartex" xmlns:cx6="http://schemas.microsoft.com/office/drawing/2016/5/12/chartex" xmlns:cx7="http://schemas.microsoft.com/office/drawing/2016/5/13/chartex" xmlns:cx8="http://schemas.microsoft.com/office/drawing/2016/5/14/chartex" xmlns:mc="http://schemas.openxmlformats.org/markup-compatibility/2006" xmlns:aink="http://schemas.microsoft.com/office/drawing/2016/ink" xmlns:am3d="http://schemas.microsoft.com/office/drawing/2017/model3d" xmlns:o="urn:schemas-microsoft-com:office:office" xmlns:r="http://schemas.openxmlformats.org/officeDocument/2006/relationships" xmlns:m="http://schemas.openxmlformats.org/officeDocument/2006/math" xmlns:v="urn:schemas-microsoft-com:vml" xmlns:wp14="http://schemas.microsoft.com/office/word/2010/wordprocessingDrawing" xmlns:wp="http://schemas.openxmlformats.org/drawingml/2006/wordprocessingDrawing" xmlns:w10="urn:schemas-microsoft-com:office:word" xmlns:w="http://schemas.openxmlformats.org/wordprocessingml/2006/main" xmlns:w14="http://schemas.microsoft.com/office/word/2010/wordml" xmlns:w15="http://schemas.microsoft.com/office/word/2012/wordml" xmlns:w16cex="http://schemas.microsoft.com/office/word/2018/wordml/cex" xmlns:w16cid="http://schemas.microsoft.com/office/word/2016/wordml/cid" xmlns:w16="http://schemas.microsoft.com/office/word/2018/wordml" xmlns:w16sdtdh="http://schemas.microsoft.com/office/word/2020/wordml/sdtdatahash" xmlns:w16se="http://schemas.microsoft.com/office/word/2015/wordml/symex" xmlns:wpg="http://schemas.microsoft.com/office/word/2010/wordprocessingGroup" xmlns:wpi="http://schemas.microsoft.com/office/word/2010/wordprocessingInk" xmlns:wne="http://schemas.microsoft.com/office/word/2006/wordml" xmlns:wps="http://schemas.microsoft.com/office/word/2010/wordprocessingShape" mc:Ignorable="w14 w15 w16se w16cid w16 w16cex w16sdtdh wp14">
+<w:footnotes xmlns:wpc="http://schemas.microsoft.com/office/word/2010/wordprocessingCanvas" xmlns:cx="http://schemas.microsoft.com/office/drawing/2014/chartex" xmlns:cx1="http://schemas.microsoft.com/office/drawing/2015/9/8/chartex" xmlns:cx2="http://schemas.microsoft.com/office/drawing/2015/10/21/chartex" xmlns:cx3="http://schemas.microsoft.com/office/drawing/2016/5/9/chartex" xmlns:cx4="http://schemas.microsoft.com/office/drawing/2016/5/10/chartex" xmlns:cx5="http://schemas.microsoft.com/office/drawing/2016/5/11/chartex" xmlns:cx6="http://schemas.microsoft.com/office/drawing/2016/5/12/chartex" xmlns:cx7="http://schemas.microsoft.com/office/drawing/2016/5/13/chartex" xmlns:cx8="http://schemas.microsoft.com/office/drawing/2016/5/14/chartex" xmlns:mc="http://schemas.openxmlformats.org/markup-compatibility/2006" xmlns:aink="http://schemas.microsoft.com/office/drawing/2016/ink" xmlns:am3d="http://schemas.microsoft.com/office/drawing/2017/model3d" xmlns:o="urn:schemas-microsoft-com:office:office" xmlns:oel="http://schemas.microsoft.com/office/2019/extlst" xmlns:r="http://schemas.openxmlformats.org/officeDocument/2006/relationships" xmlns:m="http://schemas.openxmlformats.org/officeDocument/2006/math" xmlns:v="urn:schemas-microsoft-com:vml" xmlns:wp14="http://schemas.microsoft.com/office/word/2010/wordprocessingDrawing" xmlns:wp="http://schemas.openxmlformats.org/drawingml/2006/wordprocessingDrawing" xmlns:w10="urn:schemas-microsoft-com:office:word" xmlns:w="http://schemas.openxmlformats.org/wordprocessingml/2006/main" xmlns:w14="http://schemas.microsoft.com/office/word/2010/wordml" xmlns:w15="http://schemas.microsoft.com/office/word/2012/wordml" xmlns:w16cex="http://schemas.microsoft.com/office/word/2018/wordml/cex" xmlns:w16cid="http://schemas.microsoft.com/office/word/2016/wordml/cid" xmlns:w16="http://schemas.microsoft.com/office/word/2018/wordml" xmlns:w16sdtdh="http://schemas.microsoft.com/office/word/2020/wordml/sdtdatahash" xmlns:w16se="http://schemas.microsoft.com/office/word/2015/wordml/symex" xmlns:wpg="http://schemas.microsoft.com/office/word/2010/wordprocessingGroup" xmlns:wpi="http://schemas.microsoft.com/office/word/2010/wordprocessingInk" xmlns:wne="http://schemas.microsoft.com/office/word/2006/wordml" xmlns:wps="http://schemas.microsoft.com/office/word/2010/wordprocessingShape" mc:Ignorable="w14 w15 w16se w16cid w16 w16cex w16sdtdh wp14">
   <w:footnote w:type="separator" w:id="-1">
     <w:p>
       <w:pPr>
@@ -1220,7 +1186,23 @@
             <w:sz w:val="14"/>
             <w:szCs w:val="14"/>
           </w:rPr>
-          <w:t>http://www.geonovum.nl/onderwerpen/ruimtelijke-ordening-standaarden?tab=standaarden</w:t>
+          <w:t>http://www.geonovum.nl/onderwerpen/ruimtelijke-or</w:t>
+        </w:r>
+        <w:r>
+          <w:rPr>
+            <w:rStyle w:val="Hyperlink"/>
+            <w:sz w:val="14"/>
+            <w:szCs w:val="14"/>
+          </w:rPr>
+          <w:t>d</w:t>
+        </w:r>
+        <w:r>
+          <w:rPr>
+            <w:rStyle w:val="Hyperlink"/>
+            <w:sz w:val="14"/>
+            <w:szCs w:val="14"/>
+          </w:rPr>
+          <w:t>ening-standaarden?tab=standaarden</w:t>
         </w:r>
       </w:hyperlink>
       <w:r>
@@ -1276,7 +1258,7 @@
 </file>
 
 <file path=word/header1.xml><?xml version="1.0" encoding="utf-8"?>
-<w:hdr xmlns:wpc="http://schemas.microsoft.com/office/word/2010/wordprocessingCanvas" xmlns:cx="http://schemas.microsoft.com/office/drawing/2014/chartex" xmlns:cx1="http://schemas.microsoft.com/office/drawing/2015/9/8/chartex" xmlns:cx2="http://schemas.microsoft.com/office/drawing/2015/10/21/chartex" xmlns:cx3="http://schemas.microsoft.com/office/drawing/2016/5/9/chartex" xmlns:cx4="http://schemas.microsoft.com/office/drawing/2016/5/10/chartex" xmlns:cx5="http://schemas.microsoft.com/office/drawing/2016/5/11/chartex" xmlns:cx6="http://schemas.microsoft.com/office/drawing/2016/5/12/chartex" xmlns:cx7="http://schemas.microsoft.com/office/drawing/2016/5/13/chartex" xmlns:cx8="http://schemas.microsoft.com/office/drawing/2016/5/14/chartex" xmlns:mc="http://schemas.openxmlformats.org/markup-compatibility/2006" xmlns:aink="http://schemas.microsoft.com/office/drawing/2016/ink" xmlns:am3d="http://schemas.microsoft.com/office/drawing/2017/model3d" xmlns:o="urn:schemas-microsoft-com:office:office" xmlns:r="http://schemas.openxmlformats.org/officeDocument/2006/relationships" xmlns:m="http://schemas.openxmlformats.org/officeDocument/2006/math" xmlns:v="urn:schemas-microsoft-com:vml" xmlns:wp14="http://schemas.microsoft.com/office/word/2010/wordprocessingDrawing" xmlns:wp="http://schemas.openxmlformats.org/drawingml/2006/wordprocessingDrawing" xmlns:w10="urn:schemas-microsoft-com:office:word" xmlns:w="http://schemas.openxmlformats.org/wordprocessingml/2006/main" xmlns:w14="http://schemas.microsoft.com/office/word/2010/wordml" xmlns:w15="http://schemas.microsoft.com/office/word/2012/wordml" xmlns:w16cex="http://schemas.microsoft.com/office/word/2018/wordml/cex" xmlns:w16cid="http://schemas.microsoft.com/office/word/2016/wordml/cid" xmlns:w16="http://schemas.microsoft.com/office/word/2018/wordml" xmlns:w16sdtdh="http://schemas.microsoft.com/office/word/2020/wordml/sdtdatahash" xmlns:w16se="http://schemas.microsoft.com/office/word/2015/wordml/symex" xmlns:wpg="http://schemas.microsoft.com/office/word/2010/wordprocessingGroup" xmlns:wpi="http://schemas.microsoft.com/office/word/2010/wordprocessingInk" xmlns:wne="http://schemas.microsoft.com/office/word/2006/wordml" xmlns:wps="http://schemas.microsoft.com/office/word/2010/wordprocessingShape" mc:Ignorable="w14 w15 w16se w16cid w16 w16cex w16sdtdh wp14">
+<w:hdr xmlns:wpc="http://schemas.microsoft.com/office/word/2010/wordprocessingCanvas" xmlns:cx="http://schemas.microsoft.com/office/drawing/2014/chartex" xmlns:cx1="http://schemas.microsoft.com/office/drawing/2015/9/8/chartex" xmlns:cx2="http://schemas.microsoft.com/office/drawing/2015/10/21/chartex" xmlns:cx3="http://schemas.microsoft.com/office/drawing/2016/5/9/chartex" xmlns:cx4="http://schemas.microsoft.com/office/drawing/2016/5/10/chartex" xmlns:cx5="http://schemas.microsoft.com/office/drawing/2016/5/11/chartex" xmlns:cx6="http://schemas.microsoft.com/office/drawing/2016/5/12/chartex" xmlns:cx7="http://schemas.microsoft.com/office/drawing/2016/5/13/chartex" xmlns:cx8="http://schemas.microsoft.com/office/drawing/2016/5/14/chartex" xmlns:mc="http://schemas.openxmlformats.org/markup-compatibility/2006" xmlns:aink="http://schemas.microsoft.com/office/drawing/2016/ink" xmlns:am3d="http://schemas.microsoft.com/office/drawing/2017/model3d" xmlns:o="urn:schemas-microsoft-com:office:office" xmlns:oel="http://schemas.microsoft.com/office/2019/extlst" xmlns:r="http://schemas.openxmlformats.org/officeDocument/2006/relationships" xmlns:m="http://schemas.openxmlformats.org/officeDocument/2006/math" xmlns:v="urn:schemas-microsoft-com:vml" xmlns:wp14="http://schemas.microsoft.com/office/word/2010/wordprocessingDrawing" xmlns:wp="http://schemas.openxmlformats.org/drawingml/2006/wordprocessingDrawing" xmlns:w10="urn:schemas-microsoft-com:office:word" xmlns:w="http://schemas.openxmlformats.org/wordprocessingml/2006/main" xmlns:w14="http://schemas.microsoft.com/office/word/2010/wordml" xmlns:w15="http://schemas.microsoft.com/office/word/2012/wordml" xmlns:w16cex="http://schemas.microsoft.com/office/word/2018/wordml/cex" xmlns:w16cid="http://schemas.microsoft.com/office/word/2016/wordml/cid" xmlns:w16="http://schemas.microsoft.com/office/word/2018/wordml" xmlns:w16sdtdh="http://schemas.microsoft.com/office/word/2020/wordml/sdtdatahash" xmlns:w16se="http://schemas.microsoft.com/office/word/2015/wordml/symex" xmlns:wpg="http://schemas.microsoft.com/office/word/2010/wordprocessingGroup" xmlns:wpi="http://schemas.microsoft.com/office/word/2010/wordprocessingInk" xmlns:wne="http://schemas.microsoft.com/office/word/2006/wordml" xmlns:wps="http://schemas.microsoft.com/office/word/2010/wordprocessingShape" mc:Ignorable="w14 w15 w16se w16cid w16 w16cex w16sdtdh wp14">
   <w:p>
     <w:pPr>
       <w:pStyle w:val="Koptekst"/>
@@ -1286,7 +1268,7 @@
 </file>
 
 <file path=word/header2.xml><?xml version="1.0" encoding="utf-8"?>
-<w:hdr xmlns:wpc="http://schemas.microsoft.com/office/word/2010/wordprocessingCanvas" xmlns:cx="http://schemas.microsoft.com/office/drawing/2014/chartex" xmlns:cx1="http://schemas.microsoft.com/office/drawing/2015/9/8/chartex" xmlns:cx2="http://schemas.microsoft.com/office/drawing/2015/10/21/chartex" xmlns:cx3="http://schemas.microsoft.com/office/drawing/2016/5/9/chartex" xmlns:cx4="http://schemas.microsoft.com/office/drawing/2016/5/10/chartex" xmlns:cx5="http://schemas.microsoft.com/office/drawing/2016/5/11/chartex" xmlns:cx6="http://schemas.microsoft.com/office/drawing/2016/5/12/chartex" xmlns:cx7="http://schemas.microsoft.com/office/drawing/2016/5/13/chartex" xmlns:cx8="http://schemas.microsoft.com/office/drawing/2016/5/14/chartex" xmlns:mc="http://schemas.openxmlformats.org/markup-compatibility/2006" xmlns:aink="http://schemas.microsoft.com/office/drawing/2016/ink" xmlns:am3d="http://schemas.microsoft.com/office/drawing/2017/model3d" xmlns:o="urn:schemas-microsoft-com:office:office" xmlns:r="http://schemas.openxmlformats.org/officeDocument/2006/relationships" xmlns:m="http://schemas.openxmlformats.org/officeDocument/2006/math" xmlns:v="urn:schemas-microsoft-com:vml" xmlns:wp14="http://schemas.microsoft.com/office/word/2010/wordprocessingDrawing" xmlns:wp="http://schemas.openxmlformats.org/drawingml/2006/wordprocessingDrawing" xmlns:w10="urn:schemas-microsoft-com:office:word" xmlns:w="http://schemas.openxmlformats.org/wordprocessingml/2006/main" xmlns:w14="http://schemas.microsoft.com/office/word/2010/wordml" xmlns:w15="http://schemas.microsoft.com/office/word/2012/wordml" xmlns:w16cex="http://schemas.microsoft.com/office/word/2018/wordml/cex" xmlns:w16cid="http://schemas.microsoft.com/office/word/2016/wordml/cid" xmlns:w16="http://schemas.microsoft.com/office/word/2018/wordml" xmlns:w16sdtdh="http://schemas.microsoft.com/office/word/2020/wordml/sdtdatahash" xmlns:w16se="http://schemas.microsoft.com/office/word/2015/wordml/symex" xmlns:wpg="http://schemas.microsoft.com/office/word/2010/wordprocessingGroup" xmlns:wpi="http://schemas.microsoft.com/office/word/2010/wordprocessingInk" xmlns:wne="http://schemas.microsoft.com/office/word/2006/wordml" xmlns:wps="http://schemas.microsoft.com/office/word/2010/wordprocessingShape" mc:Ignorable="w14 w15 w16se w16cid w16 w16cex w16sdtdh wp14">
+<w:hdr xmlns:wpc="http://schemas.microsoft.com/office/word/2010/wordprocessingCanvas" xmlns:cx="http://schemas.microsoft.com/office/drawing/2014/chartex" xmlns:cx1="http://schemas.microsoft.com/office/drawing/2015/9/8/chartex" xmlns:cx2="http://schemas.microsoft.com/office/drawing/2015/10/21/chartex" xmlns:cx3="http://schemas.microsoft.com/office/drawing/2016/5/9/chartex" xmlns:cx4="http://schemas.microsoft.com/office/drawing/2016/5/10/chartex" xmlns:cx5="http://schemas.microsoft.com/office/drawing/2016/5/11/chartex" xmlns:cx6="http://schemas.microsoft.com/office/drawing/2016/5/12/chartex" xmlns:cx7="http://schemas.microsoft.com/office/drawing/2016/5/13/chartex" xmlns:cx8="http://schemas.microsoft.com/office/drawing/2016/5/14/chartex" xmlns:mc="http://schemas.openxmlformats.org/markup-compatibility/2006" xmlns:aink="http://schemas.microsoft.com/office/drawing/2016/ink" xmlns:am3d="http://schemas.microsoft.com/office/drawing/2017/model3d" xmlns:o="urn:schemas-microsoft-com:office:office" xmlns:oel="http://schemas.microsoft.com/office/2019/extlst" xmlns:r="http://schemas.openxmlformats.org/officeDocument/2006/relationships" xmlns:m="http://schemas.openxmlformats.org/officeDocument/2006/math" xmlns:v="urn:schemas-microsoft-com:vml" xmlns:wp14="http://schemas.microsoft.com/office/word/2010/wordprocessingDrawing" xmlns:wp="http://schemas.openxmlformats.org/drawingml/2006/wordprocessingDrawing" xmlns:w10="urn:schemas-microsoft-com:office:word" xmlns:w="http://schemas.openxmlformats.org/wordprocessingml/2006/main" xmlns:w14="http://schemas.microsoft.com/office/word/2010/wordml" xmlns:w15="http://schemas.microsoft.com/office/word/2012/wordml" xmlns:w16cex="http://schemas.microsoft.com/office/word/2018/wordml/cex" xmlns:w16cid="http://schemas.microsoft.com/office/word/2016/wordml/cid" xmlns:w16="http://schemas.microsoft.com/office/word/2018/wordml" xmlns:w16sdtdh="http://schemas.microsoft.com/office/word/2020/wordml/sdtdatahash" xmlns:w16se="http://schemas.microsoft.com/office/word/2015/wordml/symex" xmlns:wpg="http://schemas.microsoft.com/office/word/2010/wordprocessingGroup" xmlns:wpi="http://schemas.microsoft.com/office/word/2010/wordprocessingInk" xmlns:wne="http://schemas.microsoft.com/office/word/2006/wordml" xmlns:wps="http://schemas.microsoft.com/office/word/2010/wordprocessingShape" mc:Ignorable="w14 w15 w16se w16cid w16 w16cex w16sdtdh wp14">
   <w:p>
     <w:pPr>
       <w:pStyle w:val="Koptekst"/>
@@ -1492,7 +1474,7 @@
 </file>
 
 <file path=word/header3.xml><?xml version="1.0" encoding="utf-8"?>
-<w:hdr xmlns:wpc="http://schemas.microsoft.com/office/word/2010/wordprocessingCanvas" xmlns:cx="http://schemas.microsoft.com/office/drawing/2014/chartex" xmlns:cx1="http://schemas.microsoft.com/office/drawing/2015/9/8/chartex" xmlns:cx2="http://schemas.microsoft.com/office/drawing/2015/10/21/chartex" xmlns:cx3="http://schemas.microsoft.com/office/drawing/2016/5/9/chartex" xmlns:cx4="http://schemas.microsoft.com/office/drawing/2016/5/10/chartex" xmlns:cx5="http://schemas.microsoft.com/office/drawing/2016/5/11/chartex" xmlns:cx6="http://schemas.microsoft.com/office/drawing/2016/5/12/chartex" xmlns:cx7="http://schemas.microsoft.com/office/drawing/2016/5/13/chartex" xmlns:cx8="http://schemas.microsoft.com/office/drawing/2016/5/14/chartex" xmlns:mc="http://schemas.openxmlformats.org/markup-compatibility/2006" xmlns:aink="http://schemas.microsoft.com/office/drawing/2016/ink" xmlns:am3d="http://schemas.microsoft.com/office/drawing/2017/model3d" xmlns:o="urn:schemas-microsoft-com:office:office" xmlns:r="http://schemas.openxmlformats.org/officeDocument/2006/relationships" xmlns:m="http://schemas.openxmlformats.org/officeDocument/2006/math" xmlns:v="urn:schemas-microsoft-com:vml" xmlns:wp14="http://schemas.microsoft.com/office/word/2010/wordprocessingDrawing" xmlns:wp="http://schemas.openxmlformats.org/drawingml/2006/wordprocessingDrawing" xmlns:w10="urn:schemas-microsoft-com:office:word" xmlns:w="http://schemas.openxmlformats.org/wordprocessingml/2006/main" xmlns:w14="http://schemas.microsoft.com/office/word/2010/wordml" xmlns:w15="http://schemas.microsoft.com/office/word/2012/wordml" xmlns:w16cex="http://schemas.microsoft.com/office/word/2018/wordml/cex" xmlns:w16cid="http://schemas.microsoft.com/office/word/2016/wordml/cid" xmlns:w16="http://schemas.microsoft.com/office/word/2018/wordml" xmlns:w16sdtdh="http://schemas.microsoft.com/office/word/2020/wordml/sdtdatahash" xmlns:w16se="http://schemas.microsoft.com/office/word/2015/wordml/symex" xmlns:wpg="http://schemas.microsoft.com/office/word/2010/wordprocessingGroup" xmlns:wpi="http://schemas.microsoft.com/office/word/2010/wordprocessingInk" xmlns:wne="http://schemas.microsoft.com/office/word/2006/wordml" xmlns:wps="http://schemas.microsoft.com/office/word/2010/wordprocessingShape" mc:Ignorable="w14 w15 w16se w16cid w16 w16cex w16sdtdh wp14">
+<w:hdr xmlns:wpc="http://schemas.microsoft.com/office/word/2010/wordprocessingCanvas" xmlns:cx="http://schemas.microsoft.com/office/drawing/2014/chartex" xmlns:cx1="http://schemas.microsoft.com/office/drawing/2015/9/8/chartex" xmlns:cx2="http://schemas.microsoft.com/office/drawing/2015/10/21/chartex" xmlns:cx3="http://schemas.microsoft.com/office/drawing/2016/5/9/chartex" xmlns:cx4="http://schemas.microsoft.com/office/drawing/2016/5/10/chartex" xmlns:cx5="http://schemas.microsoft.com/office/drawing/2016/5/11/chartex" xmlns:cx6="http://schemas.microsoft.com/office/drawing/2016/5/12/chartex" xmlns:cx7="http://schemas.microsoft.com/office/drawing/2016/5/13/chartex" xmlns:cx8="http://schemas.microsoft.com/office/drawing/2016/5/14/chartex" xmlns:mc="http://schemas.openxmlformats.org/markup-compatibility/2006" xmlns:aink="http://schemas.microsoft.com/office/drawing/2016/ink" xmlns:am3d="http://schemas.microsoft.com/office/drawing/2017/model3d" xmlns:o="urn:schemas-microsoft-com:office:office" xmlns:oel="http://schemas.microsoft.com/office/2019/extlst" xmlns:r="http://schemas.openxmlformats.org/officeDocument/2006/relationships" xmlns:m="http://schemas.openxmlformats.org/officeDocument/2006/math" xmlns:v="urn:schemas-microsoft-com:vml" xmlns:wp14="http://schemas.microsoft.com/office/word/2010/wordprocessingDrawing" xmlns:wp="http://schemas.openxmlformats.org/drawingml/2006/wordprocessingDrawing" xmlns:w10="urn:schemas-microsoft-com:office:word" xmlns:w="http://schemas.openxmlformats.org/wordprocessingml/2006/main" xmlns:w14="http://schemas.microsoft.com/office/word/2010/wordml" xmlns:w15="http://schemas.microsoft.com/office/word/2012/wordml" xmlns:w16cex="http://schemas.microsoft.com/office/word/2018/wordml/cex" xmlns:w16cid="http://schemas.microsoft.com/office/word/2016/wordml/cid" xmlns:w16="http://schemas.microsoft.com/office/word/2018/wordml" xmlns:w16sdtdh="http://schemas.microsoft.com/office/word/2020/wordml/sdtdatahash" xmlns:w16se="http://schemas.microsoft.com/office/word/2015/wordml/symex" xmlns:wpg="http://schemas.microsoft.com/office/word/2010/wordprocessingGroup" xmlns:wpi="http://schemas.microsoft.com/office/word/2010/wordprocessingInk" xmlns:wne="http://schemas.microsoft.com/office/word/2006/wordml" xmlns:wps="http://schemas.microsoft.com/office/word/2010/wordprocessingShape" mc:Ignorable="w14 w15 w16se w16cid w16 w16cex w16sdtdh wp14">
   <w:p>
     <w:pPr>
       <w:pStyle w:val="Koptekst"/>
@@ -1561,7 +1543,7 @@
 </file>
 
 <file path=word/numbering.xml><?xml version="1.0" encoding="utf-8"?>
-<w:numbering xmlns:wpc="http://schemas.microsoft.com/office/word/2010/wordprocessingCanvas" xmlns:cx="http://schemas.microsoft.com/office/drawing/2014/chartex" xmlns:cx1="http://schemas.microsoft.com/office/drawing/2015/9/8/chartex" xmlns:cx2="http://schemas.microsoft.com/office/drawing/2015/10/21/chartex" xmlns:cx3="http://schemas.microsoft.com/office/drawing/2016/5/9/chartex" xmlns:cx4="http://schemas.microsoft.com/office/drawing/2016/5/10/chartex" xmlns:cx5="http://schemas.microsoft.com/office/drawing/2016/5/11/chartex" xmlns:cx6="http://schemas.microsoft.com/office/drawing/2016/5/12/chartex" xmlns:cx7="http://schemas.microsoft.com/office/drawing/2016/5/13/chartex" xmlns:cx8="http://schemas.microsoft.com/office/drawing/2016/5/14/chartex" xmlns:mc="http://schemas.openxmlformats.org/markup-compatibility/2006" xmlns:aink="http://schemas.microsoft.com/office/drawing/2016/ink" xmlns:am3d="http://schemas.microsoft.com/office/drawing/2017/model3d" xmlns:o="urn:schemas-microsoft-com:office:office" xmlns:r="http://schemas.openxmlformats.org/officeDocument/2006/relationships" xmlns:m="http://schemas.openxmlformats.org/officeDocument/2006/math" xmlns:v="urn:schemas-microsoft-com:vml" xmlns:wp14="http://schemas.microsoft.com/office/word/2010/wordprocessingDrawing" xmlns:wp="http://schemas.openxmlformats.org/drawingml/2006/wordprocessingDrawing" xmlns:w10="urn:schemas-microsoft-com:office:word" xmlns:w="http://schemas.openxmlformats.org/wordprocessingml/2006/main" xmlns:w14="http://schemas.microsoft.com/office/word/2010/wordml" xmlns:w15="http://schemas.microsoft.com/office/word/2012/wordml" xmlns:w16cex="http://schemas.microsoft.com/office/word/2018/wordml/cex" xmlns:w16cid="http://schemas.microsoft.com/office/word/2016/wordml/cid" xmlns:w16="http://schemas.microsoft.com/office/word/2018/wordml" xmlns:w16sdtdh="http://schemas.microsoft.com/office/word/2020/wordml/sdtdatahash" xmlns:w16se="http://schemas.microsoft.com/office/word/2015/wordml/symex" xmlns:wpg="http://schemas.microsoft.com/office/word/2010/wordprocessingGroup" xmlns:wpi="http://schemas.microsoft.com/office/word/2010/wordprocessingInk" xmlns:wne="http://schemas.microsoft.com/office/word/2006/wordml" xmlns:wps="http://schemas.microsoft.com/office/word/2010/wordprocessingShape" mc:Ignorable="w14 w15 w16se w16cid w16 w16cex w16sdtdh wp14">
+<w:numbering xmlns:wpc="http://schemas.microsoft.com/office/word/2010/wordprocessingCanvas" xmlns:cx="http://schemas.microsoft.com/office/drawing/2014/chartex" xmlns:cx1="http://schemas.microsoft.com/office/drawing/2015/9/8/chartex" xmlns:cx2="http://schemas.microsoft.com/office/drawing/2015/10/21/chartex" xmlns:cx3="http://schemas.microsoft.com/office/drawing/2016/5/9/chartex" xmlns:cx4="http://schemas.microsoft.com/office/drawing/2016/5/10/chartex" xmlns:cx5="http://schemas.microsoft.com/office/drawing/2016/5/11/chartex" xmlns:cx6="http://schemas.microsoft.com/office/drawing/2016/5/12/chartex" xmlns:cx7="http://schemas.microsoft.com/office/drawing/2016/5/13/chartex" xmlns:cx8="http://schemas.microsoft.com/office/drawing/2016/5/14/chartex" xmlns:mc="http://schemas.openxmlformats.org/markup-compatibility/2006" xmlns:aink="http://schemas.microsoft.com/office/drawing/2016/ink" xmlns:am3d="http://schemas.microsoft.com/office/drawing/2017/model3d" xmlns:o="urn:schemas-microsoft-com:office:office" xmlns:oel="http://schemas.microsoft.com/office/2019/extlst" xmlns:r="http://schemas.openxmlformats.org/officeDocument/2006/relationships" xmlns:m="http://schemas.openxmlformats.org/officeDocument/2006/math" xmlns:v="urn:schemas-microsoft-com:vml" xmlns:wp14="http://schemas.microsoft.com/office/word/2010/wordprocessingDrawing" xmlns:wp="http://schemas.openxmlformats.org/drawingml/2006/wordprocessingDrawing" xmlns:w10="urn:schemas-microsoft-com:office:word" xmlns:w="http://schemas.openxmlformats.org/wordprocessingml/2006/main" xmlns:w14="http://schemas.microsoft.com/office/word/2010/wordml" xmlns:w15="http://schemas.microsoft.com/office/word/2012/wordml" xmlns:w16cex="http://schemas.microsoft.com/office/word/2018/wordml/cex" xmlns:w16cid="http://schemas.microsoft.com/office/word/2016/wordml/cid" xmlns:w16="http://schemas.microsoft.com/office/word/2018/wordml" xmlns:w16sdtdh="http://schemas.microsoft.com/office/word/2020/wordml/sdtdatahash" xmlns:w16se="http://schemas.microsoft.com/office/word/2015/wordml/symex" xmlns:wpg="http://schemas.microsoft.com/office/word/2010/wordprocessingGroup" xmlns:wpi="http://schemas.microsoft.com/office/word/2010/wordprocessingInk" xmlns:wne="http://schemas.microsoft.com/office/word/2006/wordml" xmlns:wps="http://schemas.microsoft.com/office/word/2010/wordprocessingShape" mc:Ignorable="w14 w15 w16se w16cid w16 w16cex w16sdtdh wp14">
   <w:abstractNum w:abstractNumId="0" w15:restartNumberingAfterBreak="0">
     <w:nsid w:val="FFFFFF7C"/>
     <w:multiLevelType w:val="singleLevel"/>
@@ -3641,148 +3623,148 @@
       </w:rPr>
     </w:lvl>
   </w:abstractNum>
-  <w:num w:numId="1">
+  <w:num w:numId="1" w16cid:durableId="39981534">
     <w:abstractNumId w:val="19"/>
   </w:num>
-  <w:num w:numId="2">
+  <w:num w:numId="2" w16cid:durableId="95638913">
     <w:abstractNumId w:val="21"/>
   </w:num>
-  <w:num w:numId="3">
+  <w:num w:numId="3" w16cid:durableId="1374185720">
     <w:abstractNumId w:val="16"/>
   </w:num>
-  <w:num w:numId="4">
+  <w:num w:numId="4" w16cid:durableId="1009679007">
     <w:abstractNumId w:val="9"/>
   </w:num>
-  <w:num w:numId="5">
+  <w:num w:numId="5" w16cid:durableId="574358888">
     <w:abstractNumId w:val="7"/>
   </w:num>
-  <w:num w:numId="6">
+  <w:num w:numId="6" w16cid:durableId="374239763">
     <w:abstractNumId w:val="6"/>
   </w:num>
-  <w:num w:numId="7">
+  <w:num w:numId="7" w16cid:durableId="923030791">
     <w:abstractNumId w:val="5"/>
   </w:num>
-  <w:num w:numId="8">
+  <w:num w:numId="8" w16cid:durableId="1833645961">
     <w:abstractNumId w:val="4"/>
   </w:num>
-  <w:num w:numId="9">
+  <w:num w:numId="9" w16cid:durableId="716781686">
     <w:abstractNumId w:val="8"/>
   </w:num>
-  <w:num w:numId="10">
+  <w:num w:numId="10" w16cid:durableId="1527017013">
     <w:abstractNumId w:val="3"/>
   </w:num>
-  <w:num w:numId="11">
+  <w:num w:numId="11" w16cid:durableId="996686317">
     <w:abstractNumId w:val="2"/>
   </w:num>
-  <w:num w:numId="12">
+  <w:num w:numId="12" w16cid:durableId="745034147">
     <w:abstractNumId w:val="1"/>
   </w:num>
-  <w:num w:numId="13">
+  <w:num w:numId="13" w16cid:durableId="1380130594">
     <w:abstractNumId w:val="0"/>
   </w:num>
-  <w:num w:numId="14">
+  <w:num w:numId="14" w16cid:durableId="213783110">
     <w:abstractNumId w:val="15"/>
   </w:num>
-  <w:num w:numId="15">
+  <w:num w:numId="15" w16cid:durableId="1097555599">
     <w:abstractNumId w:val="11"/>
   </w:num>
-  <w:num w:numId="16">
+  <w:num w:numId="16" w16cid:durableId="2102333995">
     <w:abstractNumId w:val="17"/>
   </w:num>
-  <w:num w:numId="17">
+  <w:num w:numId="17" w16cid:durableId="203106999">
     <w:abstractNumId w:val="20"/>
   </w:num>
-  <w:num w:numId="18">
+  <w:num w:numId="18" w16cid:durableId="240794343">
     <w:abstractNumId w:val="13"/>
   </w:num>
-  <w:num w:numId="19">
+  <w:num w:numId="19" w16cid:durableId="1479999913">
     <w:abstractNumId w:val="12"/>
   </w:num>
-  <w:num w:numId="20">
+  <w:num w:numId="20" w16cid:durableId="626856883">
     <w:abstractNumId w:val="22"/>
   </w:num>
-  <w:num w:numId="21">
+  <w:num w:numId="21" w16cid:durableId="1596404244">
     <w:abstractNumId w:val="23"/>
   </w:num>
-  <w:num w:numId="22">
+  <w:num w:numId="22" w16cid:durableId="777338754">
     <w:abstractNumId w:val="14"/>
   </w:num>
-  <w:num w:numId="23">
+  <w:num w:numId="23" w16cid:durableId="2122527932">
     <w:abstractNumId w:val="25"/>
   </w:num>
-  <w:num w:numId="24">
+  <w:num w:numId="24" w16cid:durableId="1654063817">
     <w:abstractNumId w:val="24"/>
   </w:num>
-  <w:num w:numId="25">
+  <w:num w:numId="25" w16cid:durableId="1358266027">
     <w:abstractNumId w:val="18"/>
   </w:num>
-  <w:num w:numId="26">
+  <w:num w:numId="26" w16cid:durableId="1147091348">
     <w:abstractNumId w:val="10"/>
   </w:num>
-  <w:num w:numId="27">
+  <w:num w:numId="27" w16cid:durableId="838426426">
     <w:abstractNumId w:val="17"/>
   </w:num>
-  <w:num w:numId="28">
+  <w:num w:numId="28" w16cid:durableId="1832023519">
     <w:abstractNumId w:val="17"/>
   </w:num>
-  <w:num w:numId="29">
+  <w:num w:numId="29" w16cid:durableId="1268347536">
     <w:abstractNumId w:val="17"/>
   </w:num>
-  <w:num w:numId="30">
+  <w:num w:numId="30" w16cid:durableId="1623227444">
     <w:abstractNumId w:val="17"/>
   </w:num>
-  <w:num w:numId="31">
+  <w:num w:numId="31" w16cid:durableId="955671498">
     <w:abstractNumId w:val="17"/>
   </w:num>
-  <w:num w:numId="32">
+  <w:num w:numId="32" w16cid:durableId="1947539532">
     <w:abstractNumId w:val="17"/>
   </w:num>
-  <w:num w:numId="33">
+  <w:num w:numId="33" w16cid:durableId="552934699">
     <w:abstractNumId w:val="17"/>
   </w:num>
-  <w:num w:numId="34">
+  <w:num w:numId="34" w16cid:durableId="239757307">
     <w:abstractNumId w:val="17"/>
   </w:num>
-  <w:num w:numId="35">
+  <w:num w:numId="35" w16cid:durableId="1716851739">
     <w:abstractNumId w:val="17"/>
   </w:num>
-  <w:num w:numId="36">
+  <w:num w:numId="36" w16cid:durableId="656616871">
     <w:abstractNumId w:val="15"/>
   </w:num>
-  <w:num w:numId="37">
+  <w:num w:numId="37" w16cid:durableId="460927947">
     <w:abstractNumId w:val="13"/>
   </w:num>
-  <w:num w:numId="38">
+  <w:num w:numId="38" w16cid:durableId="1491216036">
     <w:abstractNumId w:val="22"/>
   </w:num>
-  <w:num w:numId="39">
+  <w:num w:numId="39" w16cid:durableId="221451390">
     <w:abstractNumId w:val="13"/>
   </w:num>
-  <w:num w:numId="40">
+  <w:num w:numId="40" w16cid:durableId="607394526">
     <w:abstractNumId w:val="22"/>
   </w:num>
-  <w:num w:numId="41">
+  <w:num w:numId="41" w16cid:durableId="629167984">
     <w:abstractNumId w:val="22"/>
   </w:num>
-  <w:num w:numId="42">
+  <w:num w:numId="42" w16cid:durableId="1305505613">
     <w:abstractNumId w:val="22"/>
   </w:num>
-  <w:num w:numId="43">
+  <w:num w:numId="43" w16cid:durableId="988755335">
     <w:abstractNumId w:val="22"/>
   </w:num>
-  <w:num w:numId="44">
+  <w:num w:numId="44" w16cid:durableId="1818453696">
     <w:abstractNumId w:val="22"/>
   </w:num>
-  <w:num w:numId="45">
+  <w:num w:numId="45" w16cid:durableId="2081365304">
     <w:abstractNumId w:val="22"/>
   </w:num>
-  <w:num w:numId="46">
+  <w:num w:numId="46" w16cid:durableId="328794828">
     <w:abstractNumId w:val="22"/>
   </w:num>
-  <w:num w:numId="47">
+  <w:num w:numId="47" w16cid:durableId="710155035">
     <w:abstractNumId w:val="22"/>
   </w:num>
-  <w:num w:numId="48">
+  <w:num w:numId="48" w16cid:durableId="1118262707">
     <w:abstractNumId w:val="22"/>
   </w:num>
   <w:numIdMacAtCleanup w:val="20"/>
@@ -3945,7 +3927,10 @@
     <w:lsdException w:name="Table Subtle 1" w:semiHidden="1" w:unhideWhenUsed="1"/>
     <w:lsdException w:name="Table Subtle 2" w:semiHidden="1" w:unhideWhenUsed="1"/>
     <w:lsdException w:name="Table Web 1" w:semiHidden="1" w:unhideWhenUsed="1"/>
+    <w:lsdException w:name="Table Web 2" w:semiHidden="1" w:unhideWhenUsed="1"/>
+    <w:lsdException w:name="Table Web 3" w:semiHidden="1" w:unhideWhenUsed="1"/>
     <w:lsdException w:name="Table Grid" w:uiPriority="59"/>
+    <w:lsdException w:name="Table Theme" w:semiHidden="1" w:unhideWhenUsed="1"/>
     <w:lsdException w:name="Placeholder Text" w:semiHidden="1" w:uiPriority="99"/>
     <w:lsdException w:name="No Spacing" w:uiPriority="1" w:qFormat="1"/>
     <w:lsdException w:name="Light Shading" w:uiPriority="60"/>
@@ -8782,6 +8767,26 @@
 </file>
 
 <file path=customXml/item2.xml><?xml version="1.0" encoding="utf-8"?>
+<p:properties xmlns:p="http://schemas.microsoft.com/office/2006/metadata/properties" xmlns:xsi="http://www.w3.org/2001/XMLSchema-instance" xmlns:pc="http://schemas.microsoft.com/office/infopath/2007/PartnerControls">
+  <documentManagement>
+    <lcf76f155ced4ddcb4097134ff3c332f xmlns="33c44ec9-467a-4b39-aa24-1bf6823fbf3e">
+      <Terms xmlns="http://schemas.microsoft.com/office/infopath/2007/PartnerControls"/>
+    </lcf76f155ced4ddcb4097134ff3c332f>
+    <TaxCatchAll xmlns="266c05ca-9f67-4d96-b6af-c25f6e57d25c" xsi:nil="true"/>
+  </documentManagement>
+</p:properties>
+</file>
+
+<file path=customXml/item3.xml><?xml version="1.0" encoding="utf-8"?>
+<?mso-contentType ?>
+<FormTemplates xmlns="http://schemas.microsoft.com/sharepoint/v3/contenttype/forms">
+  <Display>DocumentLibraryForm</Display>
+  <Edit>DocumentLibraryForm</Edit>
+  <New>DocumentLibraryForm</New>
+</FormTemplates>
+</file>
+
+<file path=customXml/item4.xml><?xml version="1.0" encoding="utf-8"?>
 <ct:contentTypeSchema xmlns:ct="http://schemas.microsoft.com/office/2006/metadata/contentType" xmlns:ma="http://schemas.microsoft.com/office/2006/metadata/properties/metaAttributes" ct:_="" ma:_="" ma:contentTypeName="Document" ma:contentTypeID="0x01010096F02CBB20E76C4BACE82CF2F024693C" ma:contentTypeVersion="14" ma:contentTypeDescription="Een nieuw document maken." ma:contentTypeScope="" ma:versionID="9e1647793d36bc83a13374635120f992">
   <xsd:schema xmlns:xsd="http://www.w3.org/2001/XMLSchema" xmlns:xs="http://www.w3.org/2001/XMLSchema" xmlns:p="http://schemas.microsoft.com/office/2006/metadata/properties" xmlns:ns2="33c44ec9-467a-4b39-aa24-1bf6823fbf3e" xmlns:ns3="266c05ca-9f67-4d96-b6af-c25f6e57d25c" targetNamespace="http://schemas.microsoft.com/office/2006/metadata/properties" ma:root="true" ma:fieldsID="323079d89fc91585cf844de035e6db24" ns2:_="" ns3:_="">
     <xsd:import namespace="33c44ec9-467a-4b39-aa24-1bf6823fbf3e"/>
@@ -9010,26 +9015,6 @@
 </ct:contentTypeSchema>
 </file>
 
-<file path=customXml/item3.xml><?xml version="1.0" encoding="utf-8"?>
-<?mso-contentType ?>
-<FormTemplates xmlns="http://schemas.microsoft.com/sharepoint/v3/contenttype/forms">
-  <Display>DocumentLibraryForm</Display>
-  <Edit>DocumentLibraryForm</Edit>
-  <New>DocumentLibraryForm</New>
-</FormTemplates>
-</file>
-
-<file path=customXml/item4.xml><?xml version="1.0" encoding="utf-8"?>
-<p:properties xmlns:p="http://schemas.microsoft.com/office/2006/metadata/properties" xmlns:xsi="http://www.w3.org/2001/XMLSchema-instance" xmlns:pc="http://schemas.microsoft.com/office/infopath/2007/PartnerControls">
-  <documentManagement>
-    <lcf76f155ced4ddcb4097134ff3c332f xmlns="33c44ec9-467a-4b39-aa24-1bf6823fbf3e">
-      <Terms xmlns="http://schemas.microsoft.com/office/infopath/2007/PartnerControls"/>
-    </lcf76f155ced4ddcb4097134ff3c332f>
-    <TaxCatchAll xmlns="266c05ca-9f67-4d96-b6af-c25f6e57d25c" xsi:nil="true"/>
-  </documentManagement>
-</p:properties>
-</file>
-
 <file path=customXml/itemProps1.xml><?xml version="1.0" encoding="utf-8"?>
 <ds:datastoreItem xmlns:ds="http://schemas.openxmlformats.org/officeDocument/2006/customXml" ds:itemID="{84D1D530-117D-4126-B417-0D7FA0FC1F63}">
   <ds:schemaRefs>
@@ -9039,13 +9024,39 @@
 </file>
 
 <file path=customXml/itemProps2.xml><?xml version="1.0" encoding="utf-8"?>
-<ds:datastoreItem xmlns:ds="http://schemas.openxmlformats.org/officeDocument/2006/customXml" ds:itemID="{ADD05232-FED8-45B8-B24E-F8ED79F8E7F5}"/>
+<ds:datastoreItem xmlns:ds="http://schemas.openxmlformats.org/officeDocument/2006/customXml" ds:itemID="{86B8ADC4-E8D4-4695-B1BF-8B416A3A0B77}">
+  <ds:schemaRefs>
+    <ds:schemaRef ds:uri="http://schemas.microsoft.com/office/2006/metadata/properties"/>
+    <ds:schemaRef ds:uri="http://schemas.microsoft.com/office/infopath/2007/PartnerControls"/>
+    <ds:schemaRef ds:uri="33c44ec9-467a-4b39-aa24-1bf6823fbf3e"/>
+    <ds:schemaRef ds:uri="266c05ca-9f67-4d96-b6af-c25f6e57d25c"/>
+  </ds:schemaRefs>
+</ds:datastoreItem>
 </file>
 
 <file path=customXml/itemProps3.xml><?xml version="1.0" encoding="utf-8"?>
-<ds:datastoreItem xmlns:ds="http://schemas.openxmlformats.org/officeDocument/2006/customXml" ds:itemID="{B6E8E638-151A-4C10-99FC-454AE64CA66A}"/>
+<ds:datastoreItem xmlns:ds="http://schemas.openxmlformats.org/officeDocument/2006/customXml" ds:itemID="{B6E8E638-151A-4C10-99FC-454AE64CA66A}">
+  <ds:schemaRefs>
+    <ds:schemaRef ds:uri="http://schemas.microsoft.com/sharepoint/v3/contenttype/forms"/>
+  </ds:schemaRefs>
+</ds:datastoreItem>
 </file>
 
 <file path=customXml/itemProps4.xml><?xml version="1.0" encoding="utf-8"?>
-<ds:datastoreItem xmlns:ds="http://schemas.openxmlformats.org/officeDocument/2006/customXml" ds:itemID="{86B8ADC4-E8D4-4695-B1BF-8B416A3A0B77}"/>
+<ds:datastoreItem xmlns:ds="http://schemas.openxmlformats.org/officeDocument/2006/customXml" ds:itemID="{ADD05232-FED8-45B8-B24E-F8ED79F8E7F5}">
+  <ds:schemaRefs>
+    <ds:schemaRef ds:uri="http://schemas.microsoft.com/office/2006/metadata/contentType"/>
+    <ds:schemaRef ds:uri="http://schemas.microsoft.com/office/2006/metadata/properties/metaAttributes"/>
+    <ds:schemaRef ds:uri="http://www.w3.org/2001/XMLSchema"/>
+    <ds:schemaRef ds:uri="http://schemas.microsoft.com/office/2006/metadata/properties"/>
+    <ds:schemaRef ds:uri="33c44ec9-467a-4b39-aa24-1bf6823fbf3e"/>
+    <ds:schemaRef ds:uri="266c05ca-9f67-4d96-b6af-c25f6e57d25c"/>
+    <ds:schemaRef ds:uri="http://schemas.microsoft.com/office/2006/documentManagement/types"/>
+    <ds:schemaRef ds:uri="http://schemas.microsoft.com/office/infopath/2007/PartnerControls"/>
+    <ds:schemaRef ds:uri="http://schemas.openxmlformats.org/package/2006/metadata/core-properties"/>
+    <ds:schemaRef ds:uri="http://purl.org/dc/elements/1.1/"/>
+    <ds:schemaRef ds:uri="http://purl.org/dc/terms/"/>
+    <ds:schemaRef ds:uri="http://schemas.microsoft.com/internal/obd"/>
+  </ds:schemaRefs>
+</ds:datastoreItem>
 </file>
</xml_diff>